<commit_message>
Actualización 02 de la versión v1.0.0
Actualización 02 de la versión v1.0.0
</commit_message>
<xml_diff>
--- a/Reglas De Negocio/Reglas De Negocio v1.0.0.docx
+++ b/Reglas De Negocio/Reglas De Negocio v1.0.0.docx
@@ -216,15 +216,7 @@
                 <w:b/>
                 <w:bCs/>
               </w:rPr>
-              <w:t xml:space="preserve">Trabajo Terminal No. </w:t>
-            </w:r>
-            <w:r>
-              <w:rPr>
-                <w:rFonts w:ascii="Verdana" w:hAnsi="Verdana"/>
-                <w:b/>
-                <w:bCs/>
-              </w:rPr>
-              <w:t>2025–B033</w:t>
+              <w:t>Trabajo Terminal No. 2025–B033</w:t>
             </w:r>
           </w:p>
         </w:tc>
@@ -377,13 +369,7 @@
               <w:rPr>
                 <w:rFonts w:ascii="Verdana" w:hAnsi="Verdana"/>
               </w:rPr>
-              <w:t>Semestre</w:t>
-            </w:r>
-            <w:r>
-              <w:rPr>
-                <w:rFonts w:ascii="Verdana" w:hAnsi="Verdana"/>
-              </w:rPr>
-              <w:t>:</w:t>
+              <w:t>Semestre:</w:t>
             </w:r>
           </w:p>
         </w:tc>
@@ -647,6 +633,12 @@
               <w:rPr>
                 <w:rFonts w:ascii="Verdana" w:hAnsi="Verdana"/>
               </w:rPr>
+              <w:t xml:space="preserve">Definición de </w:t>
+            </w:r>
+            <w:r>
+              <w:rPr>
+                <w:rFonts w:ascii="Verdana" w:hAnsi="Verdana"/>
+              </w:rPr>
               <w:t>Categorías.</w:t>
             </w:r>
           </w:p>
@@ -745,25 +737,7 @@
               <w:rPr>
                 <w:rFonts w:ascii="Verdana" w:hAnsi="Verdana"/>
               </w:rPr>
-              <w:t>Cada categoría deberá tener</w:t>
-            </w:r>
-            <w:r>
-              <w:rPr>
-                <w:rFonts w:ascii="Verdana" w:hAnsi="Verdana"/>
-              </w:rPr>
-              <w:t xml:space="preserve"> un nombre a cada </w:t>
-            </w:r>
-            <w:r>
-              <w:rPr>
-                <w:rFonts w:ascii="Verdana" w:hAnsi="Verdana"/>
-              </w:rPr>
-              <w:t>categoría</w:t>
-            </w:r>
-            <w:r>
-              <w:rPr>
-                <w:rFonts w:ascii="Verdana" w:hAnsi="Verdana"/>
-              </w:rPr>
-              <w:t>.</w:t>
+              <w:t>Cada categoría deberá tener un nombre a cada categoría.</w:t>
             </w:r>
           </w:p>
           <w:p>
@@ -783,13 +757,7 @@
               <w:rPr>
                 <w:rFonts w:ascii="Verdana" w:hAnsi="Verdana"/>
               </w:rPr>
-              <w:t>Cada categoría deberá tener</w:t>
-            </w:r>
-            <w:r>
-              <w:rPr>
-                <w:rFonts w:ascii="Verdana" w:hAnsi="Verdana"/>
-              </w:rPr>
-              <w:t xml:space="preserve"> una breve descripción a cada categoría.</w:t>
+              <w:t>Cada categoría deberá tener una breve descripción a cada categoría.</w:t>
             </w:r>
           </w:p>
           <w:p>
@@ -809,13 +777,7 @@
               <w:rPr>
                 <w:rFonts w:ascii="Verdana" w:hAnsi="Verdana"/>
               </w:rPr>
-              <w:t>Cada categoría deberá tener</w:t>
-            </w:r>
-            <w:r>
-              <w:rPr>
-                <w:rFonts w:ascii="Verdana" w:hAnsi="Verdana"/>
-              </w:rPr>
-              <w:t xml:space="preserve"> un estatus a cada categoría la cual indicará si la categoría esta activa o vigente o si no lo está.</w:t>
+              <w:t>Cada categoría deberá tener un estatus a cada categoría la cual indicará si la categoría esta activa o vigente o si no lo está.</w:t>
             </w:r>
           </w:p>
           <w:p>
@@ -835,13 +797,7 @@
               <w:rPr>
                 <w:rFonts w:ascii="Verdana" w:hAnsi="Verdana"/>
               </w:rPr>
-              <w:t>Cada categoría deberá tener</w:t>
-            </w:r>
-            <w:r>
-              <w:rPr>
-                <w:rFonts w:ascii="Verdana" w:hAnsi="Verdana"/>
-              </w:rPr>
-              <w:t xml:space="preserve"> registrado la fecha en que se creó esa categoría.</w:t>
+              <w:t>Cada categoría deberá tener registrado la fecha en que se creó esa categoría.</w:t>
             </w:r>
           </w:p>
           <w:p>
@@ -861,25 +817,51 @@
               <w:rPr>
                 <w:rFonts w:ascii="Verdana" w:hAnsi="Verdana"/>
               </w:rPr>
-              <w:t>Cada categoría deberá tener</w:t>
-            </w:r>
-            <w:r>
-              <w:rPr>
-                <w:rFonts w:ascii="Verdana" w:hAnsi="Verdana"/>
-              </w:rPr>
-              <w:t xml:space="preserve"> </w:t>
-            </w:r>
-            <w:r>
-              <w:rPr>
-                <w:rFonts w:ascii="Verdana" w:hAnsi="Verdana"/>
-              </w:rPr>
-              <w:t>registrado</w:t>
-            </w:r>
-            <w:r>
-              <w:rPr>
-                <w:rFonts w:ascii="Verdana" w:hAnsi="Verdana"/>
-              </w:rPr>
-              <w:t xml:space="preserve"> la fecha de modificación en caso de que se haya modificado alguna vez esta categoría.</w:t>
+              <w:t>Cada categoría deberá tener registrado la fecha de modificación en caso de que se haya modificado alguna vez esta categoría.</w:t>
+            </w:r>
+          </w:p>
+          <w:p>
+            <w:pPr>
+              <w:pStyle w:val="Prrafodelista"/>
+              <w:numPr>
+                <w:ilvl w:val="0"/>
+                <w:numId w:val="1"/>
+              </w:numPr>
+              <w:spacing w:line="276" w:lineRule="auto"/>
+              <w:cnfStyle w:val="000000100000" w:firstRow="0" w:lastRow="0" w:firstColumn="0" w:lastColumn="0" w:oddVBand="0" w:evenVBand="0" w:oddHBand="1" w:evenHBand="0" w:firstRowFirstColumn="0" w:firstRowLastColumn="0" w:lastRowFirstColumn="0" w:lastRowLastColumn="0"/>
+              <w:rPr>
+                <w:rFonts w:ascii="Verdana" w:hAnsi="Verdana"/>
+              </w:rPr>
+            </w:pPr>
+            <w:r>
+              <w:rPr>
+                <w:rFonts w:ascii="Verdana" w:hAnsi="Verdana"/>
+              </w:rPr>
+              <w:t>Cada categoría deberá tener registrado</w:t>
+            </w:r>
+            <w:r>
+              <w:rPr>
+                <w:rFonts w:ascii="Verdana" w:hAnsi="Verdana"/>
+              </w:rPr>
+              <w:t xml:space="preserve"> y relacionado a </w:t>
+            </w:r>
+            <w:r>
+              <w:rPr>
+                <w:rFonts w:ascii="Verdana" w:hAnsi="Verdana"/>
+              </w:rPr>
+              <w:t>una</w:t>
+            </w:r>
+            <w:r>
+              <w:rPr>
+                <w:rFonts w:ascii="Verdana" w:hAnsi="Verdana"/>
+              </w:rPr>
+              <w:t xml:space="preserve"> imagen</w:t>
+            </w:r>
+            <w:r>
+              <w:rPr>
+                <w:rFonts w:ascii="Verdana" w:hAnsi="Verdana"/>
+              </w:rPr>
+              <w:t xml:space="preserve"> que represente dicha categoría.</w:t>
             </w:r>
           </w:p>
         </w:tc>
@@ -895,6 +877,7 @@
           </w:tcPr>
           <w:p>
             <w:pPr>
+              <w:spacing w:line="276" w:lineRule="auto"/>
               <w:jc w:val="center"/>
               <w:rPr>
                 <w:rFonts w:ascii="Verdana" w:hAnsi="Verdana"/>
@@ -904,13 +887,7 @@
               <w:rPr>
                 <w:rFonts w:ascii="Verdana" w:hAnsi="Verdana"/>
               </w:rPr>
-              <w:t>RND-00</w:t>
-            </w:r>
-            <w:r>
-              <w:rPr>
-                <w:rFonts w:ascii="Verdana" w:hAnsi="Verdana"/>
-              </w:rPr>
-              <w:t>2</w:t>
+              <w:t>RND-002</w:t>
             </w:r>
           </w:p>
         </w:tc>
@@ -920,19 +897,7 @@
           </w:tcPr>
           <w:p>
             <w:pPr>
-              <w:cnfStyle w:val="000000000000" w:firstRow="0" w:lastRow="0" w:firstColumn="0" w:lastColumn="0" w:oddVBand="0" w:evenVBand="0" w:oddHBand="0" w:evenHBand="0" w:firstRowFirstColumn="0" w:firstRowLastColumn="0" w:lastRowFirstColumn="0" w:lastRowLastColumn="0"/>
-              <w:rPr>
-                <w:rFonts w:ascii="Verdana" w:hAnsi="Verdana"/>
-              </w:rPr>
-            </w:pPr>
-          </w:p>
-        </w:tc>
-        <w:tc>
-          <w:tcPr>
-            <w:tcW w:w="1701" w:type="dxa"/>
-          </w:tcPr>
-          <w:p>
-            <w:pPr>
+              <w:spacing w:line="276" w:lineRule="auto"/>
               <w:jc w:val="center"/>
               <w:cnfStyle w:val="000000000000" w:firstRow="0" w:lastRow="0" w:firstColumn="0" w:lastColumn="0" w:oddVBand="0" w:evenVBand="0" w:oddHBand="0" w:evenHBand="0" w:firstRowFirstColumn="0" w:firstRowLastColumn="0" w:lastRowFirstColumn="0" w:lastRowLastColumn="0"/>
               <w:rPr>
@@ -943,6 +908,27 @@
               <w:rPr>
                 <w:rFonts w:ascii="Verdana" w:hAnsi="Verdana"/>
               </w:rPr>
+              <w:t>Relación de categorías con Productos</w:t>
+            </w:r>
+          </w:p>
+        </w:tc>
+        <w:tc>
+          <w:tcPr>
+            <w:tcW w:w="1701" w:type="dxa"/>
+          </w:tcPr>
+          <w:p>
+            <w:pPr>
+              <w:spacing w:line="276" w:lineRule="auto"/>
+              <w:jc w:val="center"/>
+              <w:cnfStyle w:val="000000000000" w:firstRow="0" w:lastRow="0" w:firstColumn="0" w:lastColumn="0" w:oddVBand="0" w:evenVBand="0" w:oddHBand="0" w:evenHBand="0" w:firstRowFirstColumn="0" w:firstRowLastColumn="0" w:lastRowFirstColumn="0" w:lastRowLastColumn="0"/>
+              <w:rPr>
+                <w:rFonts w:ascii="Verdana" w:hAnsi="Verdana"/>
+              </w:rPr>
+            </w:pPr>
+            <w:r>
+              <w:rPr>
+                <w:rFonts w:ascii="Verdana" w:hAnsi="Verdana"/>
+              </w:rPr>
               <w:t>V1.0.0</w:t>
             </w:r>
           </w:p>
@@ -953,11 +939,78 @@
           </w:tcPr>
           <w:p>
             <w:pPr>
+              <w:spacing w:line="276" w:lineRule="auto"/>
               <w:cnfStyle w:val="000000000000" w:firstRow="0" w:lastRow="0" w:firstColumn="0" w:lastColumn="0" w:oddVBand="0" w:evenVBand="0" w:oddHBand="0" w:evenHBand="0" w:firstRowFirstColumn="0" w:firstRowLastColumn="0" w:lastRowFirstColumn="0" w:lastRowLastColumn="0"/>
               <w:rPr>
                 <w:rFonts w:ascii="Verdana" w:hAnsi="Verdana"/>
               </w:rPr>
             </w:pPr>
+            <w:r>
+              <w:rPr>
+                <w:rFonts w:ascii="Verdana" w:hAnsi="Verdana"/>
+              </w:rPr>
+              <w:t>Se tiene planeado que u</w:t>
+            </w:r>
+            <w:r>
+              <w:rPr>
+                <w:rFonts w:ascii="Verdana" w:hAnsi="Verdana"/>
+              </w:rPr>
+              <w:t xml:space="preserve">na categoría puede </w:t>
+            </w:r>
+            <w:r>
+              <w:rPr>
+                <w:rFonts w:ascii="Verdana" w:hAnsi="Verdana"/>
+              </w:rPr>
+              <w:t>contener y estar relacionado</w:t>
+            </w:r>
+            <w:r>
+              <w:rPr>
+                <w:rFonts w:ascii="Verdana" w:hAnsi="Verdana"/>
+              </w:rPr>
+              <w:t xml:space="preserve"> a</w:t>
+            </w:r>
+            <w:r>
+              <w:rPr>
+                <w:rFonts w:ascii="Verdana" w:hAnsi="Verdana"/>
+              </w:rPr>
+              <w:t xml:space="preserve"> muchos productos, pero un producto únicamente </w:t>
+            </w:r>
+            <w:r>
+              <w:rPr>
+                <w:rFonts w:ascii="Verdana" w:hAnsi="Verdana"/>
+              </w:rPr>
+              <w:t xml:space="preserve">puede </w:t>
+            </w:r>
+            <w:r>
+              <w:rPr>
+                <w:rFonts w:ascii="Verdana" w:hAnsi="Verdana"/>
+              </w:rPr>
+              <w:t>pertenece</w:t>
+            </w:r>
+            <w:r>
+              <w:rPr>
+                <w:rFonts w:ascii="Verdana" w:hAnsi="Verdana"/>
+              </w:rPr>
+              <w:t>r</w:t>
+            </w:r>
+            <w:r>
+              <w:rPr>
+                <w:rFonts w:ascii="Verdana" w:hAnsi="Verdana"/>
+              </w:rPr>
+              <w:t xml:space="preserve"> a una categoría</w:t>
+            </w:r>
+            <w:r>
+              <w:rPr>
+                <w:rFonts w:ascii="Verdana" w:hAnsi="Verdana"/>
+              </w:rPr>
+              <w:t xml:space="preserve"> en particular</w:t>
+            </w:r>
+            <w:r>
+              <w:rPr>
+                <w:rFonts w:ascii="Verdana" w:hAnsi="Verdana"/>
+              </w:rPr>
+              <w:t>.</w:t>
+            </w:r>
           </w:p>
         </w:tc>
       </w:tr>
@@ -973,6 +1026,7 @@
           </w:tcPr>
           <w:p>
             <w:pPr>
+              <w:spacing w:line="276" w:lineRule="auto"/>
               <w:jc w:val="center"/>
               <w:rPr>
                 <w:rFonts w:ascii="Verdana" w:hAnsi="Verdana"/>
@@ -982,13 +1036,7 @@
               <w:rPr>
                 <w:rFonts w:ascii="Verdana" w:hAnsi="Verdana"/>
               </w:rPr>
-              <w:t>RND-00</w:t>
-            </w:r>
-            <w:r>
-              <w:rPr>
-                <w:rFonts w:ascii="Verdana" w:hAnsi="Verdana"/>
-              </w:rPr>
-              <w:t>3</w:t>
+              <w:t>RND-003</w:t>
             </w:r>
           </w:p>
         </w:tc>
@@ -998,6 +1046,7 @@
           </w:tcPr>
           <w:p>
             <w:pPr>
+              <w:spacing w:line="276" w:lineRule="auto"/>
               <w:cnfStyle w:val="000000100000" w:firstRow="0" w:lastRow="0" w:firstColumn="0" w:lastColumn="0" w:oddVBand="0" w:evenVBand="0" w:oddHBand="1" w:evenHBand="0" w:firstRowFirstColumn="0" w:firstRowLastColumn="0" w:lastRowFirstColumn="0" w:lastRowLastColumn="0"/>
               <w:rPr>
                 <w:rFonts w:ascii="Verdana" w:hAnsi="Verdana"/>
@@ -1011,6 +1060,7 @@
           </w:tcPr>
           <w:p>
             <w:pPr>
+              <w:spacing w:line="276" w:lineRule="auto"/>
               <w:jc w:val="center"/>
               <w:cnfStyle w:val="000000100000" w:firstRow="0" w:lastRow="0" w:firstColumn="0" w:lastColumn="0" w:oddVBand="0" w:evenVBand="0" w:oddHBand="1" w:evenHBand="0" w:firstRowFirstColumn="0" w:firstRowLastColumn="0" w:lastRowFirstColumn="0" w:lastRowLastColumn="0"/>
               <w:rPr>
@@ -1031,6 +1081,7 @@
           </w:tcPr>
           <w:p>
             <w:pPr>
+              <w:spacing w:line="276" w:lineRule="auto"/>
               <w:cnfStyle w:val="000000100000" w:firstRow="0" w:lastRow="0" w:firstColumn="0" w:lastColumn="0" w:oddVBand="0" w:evenVBand="0" w:oddHBand="1" w:evenHBand="0" w:firstRowFirstColumn="0" w:firstRowLastColumn="0" w:lastRowFirstColumn="0" w:lastRowLastColumn="0"/>
               <w:rPr>
                 <w:rFonts w:ascii="Verdana" w:hAnsi="Verdana"/>
@@ -1050,6 +1101,7 @@
           </w:tcPr>
           <w:p>
             <w:pPr>
+              <w:spacing w:line="276" w:lineRule="auto"/>
               <w:jc w:val="center"/>
               <w:rPr>
                 <w:rFonts w:ascii="Verdana" w:hAnsi="Verdana"/>
@@ -1059,13 +1111,7 @@
               <w:rPr>
                 <w:rFonts w:ascii="Verdana" w:hAnsi="Verdana"/>
               </w:rPr>
-              <w:t>RND-00</w:t>
-            </w:r>
-            <w:r>
-              <w:rPr>
-                <w:rFonts w:ascii="Verdana" w:hAnsi="Verdana"/>
-              </w:rPr>
-              <w:t>4</w:t>
+              <w:t>RND-004</w:t>
             </w:r>
           </w:p>
         </w:tc>
@@ -1075,6 +1121,7 @@
           </w:tcPr>
           <w:p>
             <w:pPr>
+              <w:spacing w:line="276" w:lineRule="auto"/>
               <w:cnfStyle w:val="000000000000" w:firstRow="0" w:lastRow="0" w:firstColumn="0" w:lastColumn="0" w:oddVBand="0" w:evenVBand="0" w:oddHBand="0" w:evenHBand="0" w:firstRowFirstColumn="0" w:firstRowLastColumn="0" w:lastRowFirstColumn="0" w:lastRowLastColumn="0"/>
               <w:rPr>
                 <w:rFonts w:ascii="Verdana" w:hAnsi="Verdana"/>
@@ -1088,6 +1135,7 @@
           </w:tcPr>
           <w:p>
             <w:pPr>
+              <w:spacing w:line="276" w:lineRule="auto"/>
               <w:jc w:val="center"/>
               <w:cnfStyle w:val="000000000000" w:firstRow="0" w:lastRow="0" w:firstColumn="0" w:lastColumn="0" w:oddVBand="0" w:evenVBand="0" w:oddHBand="0" w:evenHBand="0" w:firstRowFirstColumn="0" w:firstRowLastColumn="0" w:lastRowFirstColumn="0" w:lastRowLastColumn="0"/>
               <w:rPr>
@@ -1108,6 +1156,7 @@
           </w:tcPr>
           <w:p>
             <w:pPr>
+              <w:spacing w:line="276" w:lineRule="auto"/>
               <w:cnfStyle w:val="000000000000" w:firstRow="0" w:lastRow="0" w:firstColumn="0" w:lastColumn="0" w:oddVBand="0" w:evenVBand="0" w:oddHBand="0" w:evenHBand="0" w:firstRowFirstColumn="0" w:firstRowLastColumn="0" w:lastRowFirstColumn="0" w:lastRowLastColumn="0"/>
               <w:rPr>
                 <w:rFonts w:ascii="Verdana" w:hAnsi="Verdana"/>
@@ -1128,6 +1177,7 @@
           </w:tcPr>
           <w:p>
             <w:pPr>
+              <w:spacing w:line="276" w:lineRule="auto"/>
               <w:jc w:val="center"/>
               <w:rPr>
                 <w:rFonts w:ascii="Verdana" w:hAnsi="Verdana"/>
@@ -1137,13 +1187,7 @@
               <w:rPr>
                 <w:rFonts w:ascii="Verdana" w:hAnsi="Verdana"/>
               </w:rPr>
-              <w:t>RND-00</w:t>
-            </w:r>
-            <w:r>
-              <w:rPr>
-                <w:rFonts w:ascii="Verdana" w:hAnsi="Verdana"/>
-              </w:rPr>
-              <w:t>5</w:t>
+              <w:t>RND-005</w:t>
             </w:r>
           </w:p>
         </w:tc>
@@ -1153,6 +1197,7 @@
           </w:tcPr>
           <w:p>
             <w:pPr>
+              <w:spacing w:line="276" w:lineRule="auto"/>
               <w:cnfStyle w:val="000000100000" w:firstRow="0" w:lastRow="0" w:firstColumn="0" w:lastColumn="0" w:oddVBand="0" w:evenVBand="0" w:oddHBand="1" w:evenHBand="0" w:firstRowFirstColumn="0" w:firstRowLastColumn="0" w:lastRowFirstColumn="0" w:lastRowLastColumn="0"/>
               <w:rPr>
                 <w:rFonts w:ascii="Verdana" w:hAnsi="Verdana"/>
@@ -1166,6 +1211,7 @@
           </w:tcPr>
           <w:p>
             <w:pPr>
+              <w:spacing w:line="276" w:lineRule="auto"/>
               <w:jc w:val="center"/>
               <w:cnfStyle w:val="000000100000" w:firstRow="0" w:lastRow="0" w:firstColumn="0" w:lastColumn="0" w:oddVBand="0" w:evenVBand="0" w:oddHBand="1" w:evenHBand="0" w:firstRowFirstColumn="0" w:firstRowLastColumn="0" w:lastRowFirstColumn="0" w:lastRowLastColumn="0"/>
               <w:rPr>
@@ -1186,6 +1232,7 @@
           </w:tcPr>
           <w:p>
             <w:pPr>
+              <w:spacing w:line="276" w:lineRule="auto"/>
               <w:cnfStyle w:val="000000100000" w:firstRow="0" w:lastRow="0" w:firstColumn="0" w:lastColumn="0" w:oddVBand="0" w:evenVBand="0" w:oddHBand="1" w:evenHBand="0" w:firstRowFirstColumn="0" w:firstRowLastColumn="0" w:lastRowFirstColumn="0" w:lastRowLastColumn="0"/>
               <w:rPr>
                 <w:rFonts w:ascii="Verdana" w:hAnsi="Verdana"/>
@@ -1205,6 +1252,7 @@
           </w:tcPr>
           <w:p>
             <w:pPr>
+              <w:spacing w:line="276" w:lineRule="auto"/>
               <w:jc w:val="center"/>
               <w:rPr>
                 <w:rFonts w:ascii="Verdana" w:hAnsi="Verdana"/>
@@ -1214,13 +1262,7 @@
               <w:rPr>
                 <w:rFonts w:ascii="Verdana" w:hAnsi="Verdana"/>
               </w:rPr>
-              <w:t>RND-00</w:t>
-            </w:r>
-            <w:r>
-              <w:rPr>
-                <w:rFonts w:ascii="Verdana" w:hAnsi="Verdana"/>
-              </w:rPr>
-              <w:t>6</w:t>
+              <w:t>RND-006</w:t>
             </w:r>
           </w:p>
         </w:tc>
@@ -1230,6 +1272,7 @@
           </w:tcPr>
           <w:p>
             <w:pPr>
+              <w:spacing w:line="276" w:lineRule="auto"/>
               <w:cnfStyle w:val="000000000000" w:firstRow="0" w:lastRow="0" w:firstColumn="0" w:lastColumn="0" w:oddVBand="0" w:evenVBand="0" w:oddHBand="0" w:evenHBand="0" w:firstRowFirstColumn="0" w:firstRowLastColumn="0" w:lastRowFirstColumn="0" w:lastRowLastColumn="0"/>
               <w:rPr>
                 <w:rFonts w:ascii="Verdana" w:hAnsi="Verdana"/>
@@ -1243,6 +1286,7 @@
           </w:tcPr>
           <w:p>
             <w:pPr>
+              <w:spacing w:line="276" w:lineRule="auto"/>
               <w:jc w:val="center"/>
               <w:cnfStyle w:val="000000000000" w:firstRow="0" w:lastRow="0" w:firstColumn="0" w:lastColumn="0" w:oddVBand="0" w:evenVBand="0" w:oddHBand="0" w:evenHBand="0" w:firstRowFirstColumn="0" w:firstRowLastColumn="0" w:lastRowFirstColumn="0" w:lastRowLastColumn="0"/>
               <w:rPr>
@@ -1263,6 +1307,7 @@
           </w:tcPr>
           <w:p>
             <w:pPr>
+              <w:spacing w:line="276" w:lineRule="auto"/>
               <w:cnfStyle w:val="000000000000" w:firstRow="0" w:lastRow="0" w:firstColumn="0" w:lastColumn="0" w:oddVBand="0" w:evenVBand="0" w:oddHBand="0" w:evenHBand="0" w:firstRowFirstColumn="0" w:firstRowLastColumn="0" w:lastRowFirstColumn="0" w:lastRowLastColumn="0"/>
               <w:rPr>
                 <w:rFonts w:ascii="Verdana" w:hAnsi="Verdana"/>
@@ -1283,6 +1328,7 @@
           </w:tcPr>
           <w:p>
             <w:pPr>
+              <w:spacing w:line="276" w:lineRule="auto"/>
               <w:jc w:val="center"/>
               <w:rPr>
                 <w:rFonts w:ascii="Verdana" w:hAnsi="Verdana"/>
@@ -1292,13 +1338,8 @@
               <w:rPr>
                 <w:rFonts w:ascii="Verdana" w:hAnsi="Verdana"/>
               </w:rPr>
-              <w:t>RND-00</w:t>
-            </w:r>
-            <w:r>
-              <w:rPr>
-                <w:rFonts w:ascii="Verdana" w:hAnsi="Verdana"/>
-              </w:rPr>
-              <w:t>7</w:t>
+              <w:lastRenderedPageBreak/>
+              <w:t>RND-007</w:t>
             </w:r>
           </w:p>
         </w:tc>
@@ -1308,6 +1349,7 @@
           </w:tcPr>
           <w:p>
             <w:pPr>
+              <w:spacing w:line="276" w:lineRule="auto"/>
               <w:cnfStyle w:val="000000100000" w:firstRow="0" w:lastRow="0" w:firstColumn="0" w:lastColumn="0" w:oddVBand="0" w:evenVBand="0" w:oddHBand="1" w:evenHBand="0" w:firstRowFirstColumn="0" w:firstRowLastColumn="0" w:lastRowFirstColumn="0" w:lastRowLastColumn="0"/>
               <w:rPr>
                 <w:rFonts w:ascii="Verdana" w:hAnsi="Verdana"/>
@@ -1321,6 +1363,7 @@
           </w:tcPr>
           <w:p>
             <w:pPr>
+              <w:spacing w:line="276" w:lineRule="auto"/>
               <w:jc w:val="center"/>
               <w:cnfStyle w:val="000000100000" w:firstRow="0" w:lastRow="0" w:firstColumn="0" w:lastColumn="0" w:oddVBand="0" w:evenVBand="0" w:oddHBand="1" w:evenHBand="0" w:firstRowFirstColumn="0" w:firstRowLastColumn="0" w:lastRowFirstColumn="0" w:lastRowLastColumn="0"/>
               <w:rPr>
@@ -1341,6 +1384,7 @@
           </w:tcPr>
           <w:p>
             <w:pPr>
+              <w:spacing w:line="276" w:lineRule="auto"/>
               <w:cnfStyle w:val="000000100000" w:firstRow="0" w:lastRow="0" w:firstColumn="0" w:lastColumn="0" w:oddVBand="0" w:evenVBand="0" w:oddHBand="1" w:evenHBand="0" w:firstRowFirstColumn="0" w:firstRowLastColumn="0" w:lastRowFirstColumn="0" w:lastRowLastColumn="0"/>
               <w:rPr>
                 <w:rFonts w:ascii="Verdana" w:hAnsi="Verdana"/>
@@ -2186,6 +2230,7 @@
   <w:style w:type="character" w:default="1" w:styleId="Fuentedeprrafopredeter">
     <w:name w:val="Default Paragraph Font"/>
     <w:uiPriority w:val="1"/>
+    <w:semiHidden/>
     <w:unhideWhenUsed/>
   </w:style>
   <w:style w:type="table" w:default="1" w:styleId="Tablanormal">

</xml_diff>